<commit_message>
update docs a lot
Signed-off-by: Austin Hester <ahester57@gmail.com>
</commit_message>
<xml_diff>
--- a/doc/Artistic_Style_Transfer.docx
+++ b/doc/Artistic_Style_Transfer.docx
@@ -48,135 +48,129 @@
         <w:jc w:val="both"/>
       </w:pPr>
       <w:r>
-        <w:rPr>
-          <w:i/>
-          <w:iCs/>
-        </w:rPr>
-        <w:t>Abstract</w:t>
-      </w:r>
-      <w:r>
-        <w:rPr>
-          <w:i/>
-          <w:iCs/>
-        </w:rPr>
+        <w:t>Computer-assisted</w:t>
+      </w:r>
+      <w:r>
+        <w:t xml:space="preserve"> </w:t>
+      </w:r>
+      <w:r>
+        <w:t xml:space="preserve">artistic </w:t>
+      </w:r>
+      <w:r>
+        <w:t>style transfer</w:t>
+      </w:r>
+      <w:r>
+        <w:t xml:space="preserve"> </w:t>
+      </w:r>
+      <w:r>
+        <w:t>gives animators a</w:t>
+      </w:r>
+      <w:r>
+        <w:t xml:space="preserve"> tool</w:t>
+      </w:r>
+      <w:r>
+        <w:t xml:space="preserve"> to produce rotoscope-</w:t>
+      </w:r>
+      <w:r>
+        <w:t>like</w:t>
+      </w:r>
+      <w:r>
+        <w:t xml:space="preserve"> videos</w:t>
+      </w:r>
+      <w:r>
+        <w:t xml:space="preserve"> with relative ease</w:t>
+      </w:r>
+      <w:r>
         <w:t>.</w:t>
       </w:r>
       <w:r>
         <w:t xml:space="preserve"> </w:t>
       </w:r>
       <w:r>
-        <w:t>Computer-assisted</w:t>
+        <w:t xml:space="preserve">Automatic artistic style transfer can transform a simple home movie into something straight out of the artist's imagination, and they </w:t>
+      </w:r>
+      <w:r>
+        <w:t>must</w:t>
+      </w:r>
+      <w:r>
+        <w:t xml:space="preserve"> only</w:t>
+      </w:r>
+      <w:r>
+        <w:t xml:space="preserve"> provide one example </w:t>
+      </w:r>
+      <w:r>
+        <w:t xml:space="preserve">style </w:t>
+      </w:r>
+      <w:r>
+        <w:t>frame</w:t>
+      </w:r>
+      <w:r>
+        <w:t>,</w:t>
+      </w:r>
+      <w:r>
+        <w:t xml:space="preserve"> provided the subject does not change dramatically.</w:t>
+      </w:r>
+      <w:r>
+        <w:t xml:space="preserve"> Artistic style transfer software</w:t>
+      </w:r>
+      <w:r>
+        <w:t>s</w:t>
+      </w:r>
+      <w:r>
+        <w:t xml:space="preserve"> allow ideas to flow more freely in a short-film medium by providing the tools to apply an artistic style and background</w:t>
       </w:r>
       <w:r>
         <w:t xml:space="preserve"> </w:t>
       </w:r>
       <w:r>
-        <w:t xml:space="preserve">artistic </w:t>
-      </w:r>
-      <w:r>
-        <w:t>style transfer</w:t>
+        <w:t>to the entire frame sequence, given only a single example frame</w:t>
+      </w:r>
+      <w:r>
+        <w:t xml:space="preserve"> [6 </w:t>
+      </w:r>
+      <w:r>
+        <w:t>Fišer</w:t>
+      </w:r>
+      <w:r>
+        <w:t>]</w:t>
+      </w:r>
+      <w:r>
+        <w:t xml:space="preserve">. </w:t>
+      </w:r>
+      <w:r>
+        <w:t xml:space="preserve">Attractive constraints of the style transfer can range from a total makeover of the entire frame to simply an addition of mustaches to every person in the picture. </w:t>
+      </w:r>
+      <w:r>
+        <w:t>The focus of style transfer shifts to facial animations, such as the "filters" seen on many popular social media apps</w:t>
+      </w:r>
+      <w:r>
+        <w:t>.</w:t>
+      </w:r>
+      <w:r>
+        <w:t xml:space="preserve"> The use of technology for fun became more commonplace in 2020, and tools to help people </w:t>
+      </w:r>
+      <w:r>
+        <w:t>utilize</w:t>
+      </w:r>
+      <w:r>
+        <w:t xml:space="preserve"> their imagination are increasingly valuable.</w:t>
       </w:r>
       <w:r>
         <w:t xml:space="preserve"> </w:t>
       </w:r>
-      <w:r>
-        <w:t>gives animators a</w:t>
-      </w:r>
-      <w:r>
-        <w:t xml:space="preserve"> tool</w:t>
-      </w:r>
-      <w:r>
-        <w:t xml:space="preserve"> to produce rotoscope-</w:t>
-      </w:r>
-      <w:r>
-        <w:t>like</w:t>
-      </w:r>
-      <w:r>
-        <w:t xml:space="preserve"> videos</w:t>
-      </w:r>
-      <w:r>
-        <w:t xml:space="preserve"> with relative ease</w:t>
-      </w:r>
-      <w:r>
-        <w:t>.</w:t>
-      </w:r>
-      <w:r>
-        <w:t xml:space="preserve"> </w:t>
-      </w:r>
-      <w:r>
-        <w:t xml:space="preserve">Automatic artistic style transfer can transform a simple home movie into something straight out of the artist's imagination, and they </w:t>
-      </w:r>
-      <w:r>
-        <w:t>must</w:t>
-      </w:r>
-      <w:r>
-        <w:t xml:space="preserve"> only</w:t>
-      </w:r>
-      <w:r>
-        <w:t xml:space="preserve"> provide one example </w:t>
-      </w:r>
-      <w:r>
-        <w:t xml:space="preserve">style </w:t>
-      </w:r>
-      <w:r>
-        <w:t>frame</w:t>
-      </w:r>
-      <w:r>
-        <w:t>,</w:t>
-      </w:r>
-      <w:r>
-        <w:t xml:space="preserve"> provided the subject does not change dramatically.</w:t>
-      </w:r>
-      <w:r>
-        <w:t xml:space="preserve"> Artistic style transfer software</w:t>
-      </w:r>
-      <w:r>
-        <w:t>s</w:t>
-      </w:r>
-      <w:r>
-        <w:t xml:space="preserve"> allow ideas to flow more freely in a short-film medium by providing the tools to apply an artistic style and background</w:t>
-      </w:r>
-      <w:r>
-        <w:t xml:space="preserve"> </w:t>
-      </w:r>
-      <w:r>
-        <w:t>to the entire frame sequence, given only a single example frame</w:t>
-      </w:r>
-      <w:r>
-        <w:t xml:space="preserve"> [6 </w:t>
-      </w:r>
-      <w:r>
-        <w:t>Fišer</w:t>
-      </w:r>
-      <w:r>
-        <w:t>]</w:t>
-      </w:r>
-      <w:r>
-        <w:t xml:space="preserve">. </w:t>
-      </w:r>
-      <w:r>
-        <w:t xml:space="preserve">Attractive constraints of the style transfer can range from a total makeover of the entire frame to simply an addition of mustaches to every person in the picture. </w:t>
-      </w:r>
-      <w:r>
-        <w:t>The focus of style transfer shifts to facial animations, such as the "filters" seen on many popular social media apps</w:t>
-      </w:r>
-      <w:r>
-        <w:t>.</w:t>
-      </w:r>
-      <w:r>
-        <w:t xml:space="preserve"> The use of technology for fun became more commonplace in 2020, and tools to help people </w:t>
-      </w:r>
-      <w:r>
-        <w:t>utilize</w:t>
-      </w:r>
-      <w:r>
-        <w:t xml:space="preserve"> their imagination are increasingly valuable.</w:t>
-      </w:r>
-    </w:p>
-    <w:p>
-      <w:pPr>
-        <w:spacing w:line="360" w:lineRule="auto"/>
-        <w:jc w:val="both"/>
+      <w:hyperlink r:id="rId6" w:history="1">
+        <w:r>
+          <w:rPr>
+            <w:rStyle w:val="Hyperlink"/>
+          </w:rPr>
+          <w:t>https://github.com/ahester57/style_transfer</w:t>
+        </w:r>
+      </w:hyperlink>
+    </w:p>
+    <w:p>
+      <w:pPr>
+        <w:spacing w:line="360" w:lineRule="auto"/>
+        <w:jc w:val="center"/>
       </w:pPr>
     </w:p>
     <w:p>
@@ -713,40 +707,97 @@
     <w:p>
       <w:pPr>
         <w:spacing w:line="360" w:lineRule="auto"/>
-        <w:ind w:firstLine="720"/>
-      </w:pPr>
-      <w:r>
-        <w:t>Implementation. Things I missed. How to be better. What to do better? What to do more? Results are stupid.</w:t>
-      </w:r>
-    </w:p>
-    <w:p>
-      <w:pPr>
-        <w:spacing w:line="360" w:lineRule="auto"/>
-      </w:pPr>
-      <w:r>
-        <w:t xml:space="preserve">Apply </w:t>
-      </w:r>
-      <w:proofErr w:type="gramStart"/>
-      <w:r>
-        <w:t>GuassianBlur</w:t>
-      </w:r>
-      <w:proofErr w:type="gramEnd"/>
-    </w:p>
-    <w:p>
-      <w:pPr>
-        <w:spacing w:line="360" w:lineRule="auto"/>
-      </w:pPr>
-      <w:r>
-        <w:t xml:space="preserve">Convert to </w:t>
-      </w:r>
-      <w:proofErr w:type="gramStart"/>
-      <w:r>
-        <w:t>HSV</w:t>
-      </w:r>
-      <w:proofErr w:type="gramEnd"/>
-    </w:p>
-    <w:p>
-      <w:pPr>
+        <w:ind w:firstLine="360"/>
+      </w:pPr>
+      <w:r>
+        <w:t xml:space="preserve">My attempt is nothing to write home about. It is capable of averaging quadrants of two images together, up to eight recursive levels of splitting the images into quadrants. With three levels of quadrant depth, a 500x500 pixel image takes under 1 second using the quadrant-mean method on my i5-3570k @ 4.1 GHz. </w:t>
+      </w:r>
+      <w:r>
+        <w:t>F</w:t>
+      </w:r>
+    </w:p>
+    <w:p>
+      <w:pPr>
+        <w:spacing w:line="360" w:lineRule="auto"/>
+        <w:ind w:firstLine="360"/>
+      </w:pPr>
+      <w:r>
+        <w:t xml:space="preserve">Both methods provide parameters for applying weights for each HSV channel of the style and target images. Both also allow a </w:t>
+      </w:r>
+      <w:r>
+        <w:rPr>
+          <w:i/>
+          <w:iCs/>
+        </w:rPr>
+        <w:t>quadrant depth</w:t>
+      </w:r>
+      <w:r>
+        <w:t xml:space="preserve"> parameter, but this is defective in blend mode. The effect of quadrant depth on mean mode can be found in "doc/</w:t>
+      </w:r>
+      <w:r>
+        <w:t>MEAN</w:t>
+      </w:r>
+      <w:r>
+        <w:t>_RESULTS.md"</w:t>
+      </w:r>
+      <w:r>
+        <w:t xml:space="preserve"> </w:t>
+      </w:r>
+      <w:r>
+        <w:t>in the project repository.</w:t>
+      </w:r>
+      <w:r>
+        <w:t xml:space="preserve"> Similar, more disturbing results can be found for blend mode in "doc/BLEND_RESULTS.md".</w:t>
+      </w:r>
+    </w:p>
+    <w:p>
+      <w:pPr>
+        <w:spacing w:line="360" w:lineRule="auto"/>
+        <w:ind w:firstLine="360"/>
+      </w:pPr>
+      <w:r>
+        <w:t>Pre-processing each image can be summarized as:</w:t>
+      </w:r>
+    </w:p>
+    <w:p>
+      <w:pPr>
+        <w:pStyle w:val="ListParagraph"/>
+        <w:numPr>
+          <w:ilvl w:val="0"/>
+          <w:numId w:val="10"/>
+        </w:numPr>
+        <w:spacing w:line="360" w:lineRule="auto"/>
+      </w:pPr>
+      <w:r>
+        <w:t>Apply GuassianBlur</w:t>
+      </w:r>
+      <w:r>
+        <w:t>.</w:t>
+      </w:r>
+    </w:p>
+    <w:p>
+      <w:pPr>
+        <w:pStyle w:val="ListParagraph"/>
+        <w:numPr>
+          <w:ilvl w:val="0"/>
+          <w:numId w:val="10"/>
+        </w:numPr>
+        <w:spacing w:line="360" w:lineRule="auto"/>
+      </w:pPr>
+      <w:r>
+        <w:t>Convert to HSV</w:t>
+      </w:r>
+      <w:r>
+        <w:t>.</w:t>
+      </w:r>
+    </w:p>
+    <w:p>
+      <w:pPr>
+        <w:pStyle w:val="ListParagraph"/>
+        <w:numPr>
+          <w:ilvl w:val="0"/>
+          <w:numId w:val="10"/>
+        </w:numPr>
         <w:spacing w:line="360" w:lineRule="auto"/>
       </w:pPr>
       <w:r>
@@ -755,6 +806,46 @@
     </w:p>
     <w:p>
       <w:pPr>
+        <w:spacing w:line="360" w:lineRule="auto"/>
+        <w:ind w:firstLine="360"/>
+      </w:pPr>
+      <w:r>
+        <w:t xml:space="preserve">Next, the process of style transfer has two modes: </w:t>
+      </w:r>
+      <w:r>
+        <w:rPr>
+          <w:i/>
+          <w:iCs/>
+        </w:rPr>
+        <w:t>mean</w:t>
+      </w:r>
+      <w:r>
+        <w:t xml:space="preserve"> and </w:t>
+      </w:r>
+      <w:r>
+        <w:rPr>
+          <w:i/>
+          <w:iCs/>
+        </w:rPr>
+        <w:t>blend</w:t>
+      </w:r>
+      <w:r>
+        <w:t>. The following shows the process for both</w:t>
+      </w:r>
+      <w:r>
+        <w:t>, with a placeholder for each quadrant</w:t>
+      </w:r>
+      <w:r>
+        <w:t>:</w:t>
+      </w:r>
+    </w:p>
+    <w:p>
+      <w:pPr>
+        <w:pStyle w:val="ListParagraph"/>
+        <w:numPr>
+          <w:ilvl w:val="0"/>
+          <w:numId w:val="9"/>
+        </w:numPr>
         <w:tabs>
           <w:tab w:val="left" w:pos="1404"/>
         </w:tabs>
@@ -766,6 +857,11 @@
     </w:p>
     <w:p>
       <w:pPr>
+        <w:pStyle w:val="ListParagraph"/>
+        <w:numPr>
+          <w:ilvl w:val="0"/>
+          <w:numId w:val="9"/>
+        </w:numPr>
         <w:tabs>
           <w:tab w:val="left" w:pos="1404"/>
         </w:tabs>
@@ -777,17 +873,30 @@
     </w:p>
     <w:p>
       <w:pPr>
+        <w:pStyle w:val="ListParagraph"/>
+        <w:numPr>
+          <w:ilvl w:val="0"/>
+          <w:numId w:val="9"/>
+        </w:numPr>
         <w:tabs>
           <w:tab w:val="left" w:pos="1404"/>
         </w:tabs>
         <w:spacing w:line="360" w:lineRule="auto"/>
       </w:pPr>
       <w:r>
-        <w:t>For each quadrant:</w:t>
-      </w:r>
-    </w:p>
-    <w:p>
-      <w:pPr>
+        <w:t>For each quadrant</w:t>
+      </w:r>
+      <w:r>
+        <w:t>:</w:t>
+      </w:r>
+    </w:p>
+    <w:p>
+      <w:pPr>
+        <w:pStyle w:val="ListParagraph"/>
+        <w:numPr>
+          <w:ilvl w:val="1"/>
+          <w:numId w:val="9"/>
+        </w:numPr>
         <w:tabs>
           <w:tab w:val="left" w:pos="1404"/>
         </w:tabs>
@@ -799,40 +908,67 @@
     </w:p>
     <w:p>
       <w:pPr>
+        <w:pStyle w:val="ListParagraph"/>
+        <w:numPr>
+          <w:ilvl w:val="1"/>
+          <w:numId w:val="9"/>
+        </w:numPr>
         <w:tabs>
           <w:tab w:val="left" w:pos="1404"/>
         </w:tabs>
         <w:spacing w:line="360" w:lineRule="auto"/>
       </w:pPr>
       <w:r>
-        <w:t>Resize template quadrant to target quadrant.</w:t>
-      </w:r>
-    </w:p>
-    <w:p>
-      <w:pPr>
+        <w:rPr>
+          <w:i/>
+          <w:iCs/>
+        </w:rPr>
+        <w:t>mean</w:t>
+      </w:r>
+      <w:r>
+        <w:t xml:space="preserve"> or </w:t>
+      </w:r>
+      <w:r>
+        <w:rPr>
+          <w:i/>
+          <w:iCs/>
+        </w:rPr>
+        <w:t>blend</w:t>
+      </w:r>
+      <w:r>
+        <w:t>.</w:t>
+      </w:r>
+    </w:p>
+    <w:p>
+      <w:pPr>
+        <w:pStyle w:val="ListParagraph"/>
+        <w:numPr>
+          <w:ilvl w:val="0"/>
+          <w:numId w:val="9"/>
+        </w:numPr>
         <w:tabs>
           <w:tab w:val="left" w:pos="1404"/>
         </w:tabs>
         <w:spacing w:line="360" w:lineRule="auto"/>
       </w:pPr>
       <w:r>
-        <w:t xml:space="preserve">Blend each channel independently into output image </w:t>
-      </w:r>
-      <w:proofErr w:type="gramStart"/>
-      <w:r>
-        <w:t>planes</w:t>
-      </w:r>
-      <w:proofErr w:type="gramEnd"/>
-    </w:p>
-    <w:p>
-      <w:pPr>
+        <w:t>Merge output planes together.</w:t>
+      </w:r>
+    </w:p>
+    <w:p>
+      <w:pPr>
+        <w:pStyle w:val="ListParagraph"/>
+        <w:numPr>
+          <w:ilvl w:val="0"/>
+          <w:numId w:val="9"/>
+        </w:numPr>
         <w:tabs>
           <w:tab w:val="left" w:pos="1404"/>
         </w:tabs>
         <w:spacing w:line="360" w:lineRule="auto"/>
       </w:pPr>
       <w:r>
-        <w:t>Merge output planes together.</w:t>
+        <w:t>Convert back to RGB.</w:t>
       </w:r>
     </w:p>
     <w:p>
@@ -843,41 +979,142 @@
         <w:spacing w:line="360" w:lineRule="auto"/>
       </w:pPr>
       <w:r>
-        <w:t>Convert back to RGB.</w:t>
-      </w:r>
-    </w:p>
-    <w:p>
-      <w:pPr>
-        <w:spacing w:line="360" w:lineRule="auto"/>
-      </w:pPr>
-      <w:r>
-        <w:t xml:space="preserve">What are the main things that could make mine </w:t>
-      </w:r>
-      <w:proofErr w:type="gramStart"/>
-      <w:r>
-        <w:t>better.</w:t>
-      </w:r>
-      <w:proofErr w:type="gramEnd"/>
-    </w:p>
-    <w:p>
-      <w:pPr>
-        <w:spacing w:line="360" w:lineRule="auto"/>
-      </w:pPr>
-      <w:r>
-        <w:t xml:space="preserve">What did I do </w:t>
-      </w:r>
-      <w:proofErr w:type="gramStart"/>
-      <w:r>
-        <w:t>well.</w:t>
-      </w:r>
-      <w:proofErr w:type="gramEnd"/>
-    </w:p>
-    <w:p>
-      <w:pPr>
-        <w:spacing w:line="360" w:lineRule="auto"/>
-      </w:pPr>
-      <w:r>
-        <w:t>Code reusability.</w:t>
+        <w:t xml:space="preserve">For </w:t>
+      </w:r>
+      <w:r>
+        <w:rPr>
+          <w:i/>
+          <w:iCs/>
+        </w:rPr>
+        <w:t>mean</w:t>
+      </w:r>
+      <w:r>
+        <w:t xml:space="preserve"> mode:</w:t>
+      </w:r>
+    </w:p>
+    <w:p>
+      <w:pPr>
+        <w:pStyle w:val="ListParagraph"/>
+        <w:numPr>
+          <w:ilvl w:val="0"/>
+          <w:numId w:val="13"/>
+        </w:numPr>
+        <w:tabs>
+          <w:tab w:val="left" w:pos="1404"/>
+        </w:tabs>
+        <w:spacing w:line="360" w:lineRule="auto"/>
+      </w:pPr>
+      <w:r>
+        <w:t>Compute mean of template's and target's quadrant.</w:t>
+      </w:r>
+    </w:p>
+    <w:p>
+      <w:pPr>
+        <w:pStyle w:val="ListParagraph"/>
+        <w:numPr>
+          <w:ilvl w:val="0"/>
+          <w:numId w:val="13"/>
+        </w:numPr>
+        <w:tabs>
+          <w:tab w:val="left" w:pos="1404"/>
+        </w:tabs>
+        <w:spacing w:line="360" w:lineRule="auto"/>
+      </w:pPr>
+      <w:r>
+        <w:t>Plug in</w:t>
+      </w:r>
+      <w:r>
+        <w:t xml:space="preserve"> each </w:t>
+      </w:r>
+      <w:r>
+        <w:t xml:space="preserve">mean, </w:t>
+      </w:r>
+      <w:r>
+        <w:t>independently weighed</w:t>
+      </w:r>
+      <w:r>
+        <w:t>,</w:t>
+      </w:r>
+      <w:r>
+        <w:t xml:space="preserve"> into output image planes via system of equations.</w:t>
+      </w:r>
+    </w:p>
+    <w:p>
+      <w:pPr>
+        <w:tabs>
+          <w:tab w:val="left" w:pos="1404"/>
+        </w:tabs>
+        <w:spacing w:line="360" w:lineRule="auto"/>
+      </w:pPr>
+      <w:r>
+        <w:t xml:space="preserve">For </w:t>
+      </w:r>
+      <w:r>
+        <w:rPr>
+          <w:i/>
+          <w:iCs/>
+        </w:rPr>
+        <w:t>blend</w:t>
+      </w:r>
+      <w:r>
+        <w:t xml:space="preserve"> mode:</w:t>
+      </w:r>
+    </w:p>
+    <w:p>
+      <w:pPr>
+        <w:pStyle w:val="ListParagraph"/>
+        <w:numPr>
+          <w:ilvl w:val="0"/>
+          <w:numId w:val="14"/>
+        </w:numPr>
+        <w:tabs>
+          <w:tab w:val="left" w:pos="1404"/>
+        </w:tabs>
+        <w:spacing w:line="360" w:lineRule="auto"/>
+      </w:pPr>
+      <w:r>
+        <w:t>Resize template quadrant to target quadrant.</w:t>
+      </w:r>
+    </w:p>
+    <w:p>
+      <w:pPr>
+        <w:pStyle w:val="ListParagraph"/>
+        <w:numPr>
+          <w:ilvl w:val="0"/>
+          <w:numId w:val="14"/>
+        </w:numPr>
+        <w:tabs>
+          <w:tab w:val="left" w:pos="1404"/>
+        </w:tabs>
+        <w:spacing w:line="360" w:lineRule="auto"/>
+      </w:pPr>
+      <w:r>
+        <w:t>Blend each channel</w:t>
+      </w:r>
+      <w:r>
+        <w:t>,</w:t>
+      </w:r>
+      <w:r>
+        <w:t xml:space="preserve"> independently </w:t>
+      </w:r>
+      <w:r>
+        <w:t xml:space="preserve">weighed, </w:t>
+      </w:r>
+      <w:r>
+        <w:t>into output image planes</w:t>
+      </w:r>
+      <w:r>
+        <w:t xml:space="preserve"> via system of equations.</w:t>
+      </w:r>
+    </w:p>
+    <w:p>
+      <w:pPr>
+        <w:spacing w:line="360" w:lineRule="auto"/>
+        <w:ind w:firstLine="360"/>
+      </w:pPr>
+      <w:r>
+        <w:lastRenderedPageBreak/>
+        <w:t>There are many things I could have done to make this better. Nevertheless, I learned a great deal and built a project with good code reusability so I can pursue ideas more easily in the future.</w:t>
       </w:r>
     </w:p>
     <w:p>
@@ -950,7 +1187,6 @@
         <w:spacing w:line="360" w:lineRule="auto"/>
       </w:pPr>
       <w:r>
-        <w:lastRenderedPageBreak/>
         <w:t>other bullshit. facts to support the other bullshit. topic 2 because of other bullshit.</w:t>
       </w:r>
     </w:p>
@@ -975,7 +1211,7 @@
                     <pic:cNvPicPr/>
                   </pic:nvPicPr>
                   <pic:blipFill rotWithShape="1">
-                    <a:blip r:embed="rId6"/>
+                    <a:blip r:embed="rId7"/>
                     <a:srcRect b="22628"/>
                     <a:stretch/>
                   </pic:blipFill>
@@ -1045,6 +1281,7 @@
         <w:spacing w:line="360" w:lineRule="auto"/>
       </w:pPr>
       <w:r>
+        <w:lastRenderedPageBreak/>
         <w:t>Uses the same positional guides as Example-Based Synthesis…, but generates these guides:</w:t>
       </w:r>
     </w:p>
@@ -1062,13 +1299,8 @@
         <w:t>7</w:t>
       </w:r>
       <w:r>
-        <w:t xml:space="preserve"> </w:t>
-      </w:r>
-      <w:proofErr w:type="spellStart"/>
-      <w:r>
-        <w:t>Texler</w:t>
-      </w:r>
-      <w:proofErr w:type="spellEnd"/>
+        <w:t xml:space="preserve"> Texler</w:t>
+      </w:r>
       <w:r>
         <w:t>]</w:t>
       </w:r>
@@ -1112,13 +1344,8 @@
         <w:spacing w:line="360" w:lineRule="auto"/>
         <w:ind w:firstLine="720"/>
       </w:pPr>
-      <w:proofErr w:type="gramStart"/>
-      <w:r>
-        <w:t>Definitely this</w:t>
-      </w:r>
-      <w:proofErr w:type="gramEnd"/>
-      <w:r>
-        <w:t xml:space="preserve"> section should be about 80% bullshit.</w:t>
+      <w:r>
+        <w:t>Definitely this section should be about 80% bullshit.</w:t>
       </w:r>
     </w:p>
     <w:p>
@@ -1156,7 +1383,6 @@
         <w:ind w:firstLine="720"/>
       </w:pPr>
       <w:r>
-        <w:lastRenderedPageBreak/>
         <w:t>The use of technology for fun became more commonplace in 2020, and tools to help people utilize their imagination are increasingly valuable.</w:t>
       </w:r>
     </w:p>
@@ -1191,15 +1417,7 @@
         <w:t>, C</w:t>
       </w:r>
       <w:r>
-        <w:t xml:space="preserve"> et al. </w:t>
-      </w:r>
-      <w:proofErr w:type="spellStart"/>
-      <w:r>
-        <w:t>PatchMatch</w:t>
-      </w:r>
-      <w:proofErr w:type="spellEnd"/>
-      <w:r>
-        <w:t xml:space="preserve">: A randomized correspondence algorithm for structural image editing. </w:t>
+        <w:t xml:space="preserve"> et al. PatchMatch: A randomized correspondence algorithm for structural image editing. </w:t>
       </w:r>
       <w:r>
         <w:rPr>
@@ -1242,7 +1460,7 @@
       <w:r>
         <w:t xml:space="preserve">). </w:t>
       </w:r>
-      <w:hyperlink r:id="rId7" w:history="1">
+      <w:hyperlink r:id="rId8" w:history="1">
         <w:r>
           <w:rPr>
             <w:rStyle w:val="Hyperlink"/>
@@ -1264,36 +1482,19 @@
         <w:t>3</w:t>
       </w:r>
       <w:r>
-        <w:t xml:space="preserve">] </w:t>
-      </w:r>
-      <w:proofErr w:type="spellStart"/>
-      <w:r>
-        <w:t>Futschik</w:t>
-      </w:r>
-      <w:proofErr w:type="spellEnd"/>
-      <w:r>
-        <w:t xml:space="preserve"> et al., STALP: Style Transfer with Auxiliary Limited Pairing (</w:t>
-      </w:r>
-      <w:proofErr w:type="spellStart"/>
+        <w:t>] Futschik et al., STALP: Style Transfer with Auxiliary Limited Pairing (</w:t>
+      </w:r>
       <w:r>
         <w:rPr>
           <w:i/>
           <w:iCs/>
         </w:rPr>
-        <w:t>Eurographics</w:t>
-      </w:r>
-      <w:proofErr w:type="spellEnd"/>
-      <w:r>
-        <w:rPr>
-          <w:i/>
-          <w:iCs/>
-        </w:rPr>
-        <w:t xml:space="preserve"> May 2021</w:t>
+        <w:t>Eurographics May 2021</w:t>
       </w:r>
       <w:r>
         <w:t xml:space="preserve">). </w:t>
       </w:r>
-      <w:hyperlink r:id="rId8" w:history="1">
+      <w:hyperlink r:id="rId9" w:history="1">
         <w:r>
           <w:rPr>
             <w:rStyle w:val="Hyperlink"/>
@@ -1307,15 +1508,7 @@
         <w:t xml:space="preserve">[4] </w:t>
       </w:r>
       <w:r>
-        <w:t xml:space="preserve">Fišer, J et al., Color Me Noisy: Example-based Rendering of </w:t>
-      </w:r>
-      <w:proofErr w:type="spellStart"/>
-      <w:r>
-        <w:t>Handcolored</w:t>
-      </w:r>
-      <w:proofErr w:type="spellEnd"/>
-      <w:r>
-        <w:t xml:space="preserve"> Animations with Temporal Noise Control. </w:t>
+        <w:t xml:space="preserve">Fišer, J et al., Color Me Noisy: Example-based Rendering of Handcolored Animations with Temporal Noise Control. </w:t>
       </w:r>
       <w:r>
         <w:rPr>
@@ -1362,7 +1555,7 @@
       <w:r>
         <w:t xml:space="preserve">). </w:t>
       </w:r>
-      <w:hyperlink r:id="rId9" w:history="1">
+      <w:hyperlink r:id="rId10" w:history="1">
         <w:r>
           <w:rPr>
             <w:rStyle w:val="Hyperlink"/>
@@ -1373,7 +1566,7 @@
       <w:r>
         <w:t xml:space="preserve"> </w:t>
       </w:r>
-      <w:hyperlink r:id="rId10" w:history="1">
+      <w:hyperlink r:id="rId11" w:history="1">
         <w:r>
           <w:rPr>
             <w:rStyle w:val="Hyperlink"/>
@@ -1399,15 +1592,7 @@
         <w:t>, J et al.,</w:t>
       </w:r>
       <w:r>
-        <w:t xml:space="preserve"> </w:t>
-      </w:r>
-      <w:proofErr w:type="spellStart"/>
-      <w:r>
-        <w:t>StyLit</w:t>
-      </w:r>
-      <w:proofErr w:type="spellEnd"/>
-      <w:r>
-        <w:t>: Illumination-Guided Example-Based Stylization of</w:t>
+        <w:t xml:space="preserve"> StyLit: Illumination-Guided Example-Based Stylization of</w:t>
       </w:r>
       <w:r>
         <w:t xml:space="preserve"> </w:t>
@@ -1430,21 +1615,14 @@
         </w:rPr>
       </w:pPr>
       <w:r>
-        <w:t xml:space="preserve">[7] </w:t>
-      </w:r>
-      <w:proofErr w:type="spellStart"/>
-      <w:r>
-        <w:t>Tex</w:t>
+        <w:lastRenderedPageBreak/>
+        <w:t>[7] Tex</w:t>
       </w:r>
       <w:r>
         <w:t>l</w:t>
       </w:r>
       <w:r>
-        <w:t>er</w:t>
-      </w:r>
-      <w:proofErr w:type="spellEnd"/>
-      <w:r>
-        <w:t xml:space="preserve">, A et al. </w:t>
+        <w:t xml:space="preserve">er, A et al. </w:t>
       </w:r>
       <w:r>
         <w:t>FaceBlit: Instant Real-time Example-based Style Transfer to Facial Videos</w:t>
@@ -1462,7 +1640,7 @@
       <w:r>
         <w:t xml:space="preserve">). </w:t>
       </w:r>
-      <w:hyperlink r:id="rId11" w:history="1">
+      <w:hyperlink r:id="rId12" w:history="1">
         <w:r>
           <w:rPr>
             <w:rStyle w:val="Hyperlink"/>
@@ -1473,7 +1651,7 @@
       <w:r>
         <w:t xml:space="preserve"> </w:t>
       </w:r>
-      <w:hyperlink r:id="rId12" w:history="1">
+      <w:hyperlink r:id="rId13" w:history="1">
         <w:r>
           <w:rPr>
             <w:rStyle w:val="Hyperlink"/>
@@ -1611,6 +1789,528 @@
     </w:lvl>
   </w:abstractNum>
   <w:abstractNum w:abstractNumId="1" w15:restartNumberingAfterBreak="0">
+    <w:nsid w:val="0D064F98"/>
+    <w:multiLevelType w:val="hybridMultilevel"/>
+    <w:tmpl w:val="91142C3A"/>
+    <w:lvl w:ilvl="0" w:tplc="0409000F">
+      <w:start w:val="1"/>
+      <w:numFmt w:val="decimal"/>
+      <w:lvlText w:val="%1."/>
+      <w:lvlJc w:val="left"/>
+      <w:pPr>
+        <w:ind w:left="720" w:hanging="720"/>
+      </w:pPr>
+      <w:rPr>
+        <w:rFonts w:hint="default"/>
+      </w:rPr>
+    </w:lvl>
+    <w:lvl w:ilvl="1" w:tplc="04090019" w:tentative="1">
+      <w:start w:val="1"/>
+      <w:numFmt w:val="lowerLetter"/>
+      <w:lvlText w:val="%2."/>
+      <w:lvlJc w:val="left"/>
+      <w:pPr>
+        <w:ind w:left="1440" w:hanging="360"/>
+      </w:pPr>
+    </w:lvl>
+    <w:lvl w:ilvl="2" w:tplc="0409001B" w:tentative="1">
+      <w:start w:val="1"/>
+      <w:numFmt w:val="lowerRoman"/>
+      <w:lvlText w:val="%3."/>
+      <w:lvlJc w:val="right"/>
+      <w:pPr>
+        <w:ind w:left="2160" w:hanging="180"/>
+      </w:pPr>
+    </w:lvl>
+    <w:lvl w:ilvl="3" w:tplc="0409000F" w:tentative="1">
+      <w:start w:val="1"/>
+      <w:numFmt w:val="decimal"/>
+      <w:lvlText w:val="%4."/>
+      <w:lvlJc w:val="left"/>
+      <w:pPr>
+        <w:ind w:left="2880" w:hanging="360"/>
+      </w:pPr>
+    </w:lvl>
+    <w:lvl w:ilvl="4" w:tplc="04090019" w:tentative="1">
+      <w:start w:val="1"/>
+      <w:numFmt w:val="lowerLetter"/>
+      <w:lvlText w:val="%5."/>
+      <w:lvlJc w:val="left"/>
+      <w:pPr>
+        <w:ind w:left="3600" w:hanging="360"/>
+      </w:pPr>
+    </w:lvl>
+    <w:lvl w:ilvl="5" w:tplc="0409001B" w:tentative="1">
+      <w:start w:val="1"/>
+      <w:numFmt w:val="lowerRoman"/>
+      <w:lvlText w:val="%6."/>
+      <w:lvlJc w:val="right"/>
+      <w:pPr>
+        <w:ind w:left="4320" w:hanging="180"/>
+      </w:pPr>
+    </w:lvl>
+    <w:lvl w:ilvl="6" w:tplc="0409000F" w:tentative="1">
+      <w:start w:val="1"/>
+      <w:numFmt w:val="decimal"/>
+      <w:lvlText w:val="%7."/>
+      <w:lvlJc w:val="left"/>
+      <w:pPr>
+        <w:ind w:left="5040" w:hanging="360"/>
+      </w:pPr>
+    </w:lvl>
+    <w:lvl w:ilvl="7" w:tplc="04090019" w:tentative="1">
+      <w:start w:val="1"/>
+      <w:numFmt w:val="lowerLetter"/>
+      <w:lvlText w:val="%8."/>
+      <w:lvlJc w:val="left"/>
+      <w:pPr>
+        <w:ind w:left="5760" w:hanging="360"/>
+      </w:pPr>
+    </w:lvl>
+    <w:lvl w:ilvl="8" w:tplc="0409001B" w:tentative="1">
+      <w:start w:val="1"/>
+      <w:numFmt w:val="lowerRoman"/>
+      <w:lvlText w:val="%9."/>
+      <w:lvlJc w:val="right"/>
+      <w:pPr>
+        <w:ind w:left="6480" w:hanging="180"/>
+      </w:pPr>
+    </w:lvl>
+  </w:abstractNum>
+  <w:abstractNum w:abstractNumId="2" w15:restartNumberingAfterBreak="0">
+    <w:nsid w:val="153F3975"/>
+    <w:multiLevelType w:val="hybridMultilevel"/>
+    <w:tmpl w:val="F4809AE2"/>
+    <w:lvl w:ilvl="0" w:tplc="0A782298">
+      <w:start w:val="1"/>
+      <w:numFmt w:val="upperRoman"/>
+      <w:lvlText w:val="%1."/>
+      <w:lvlJc w:val="left"/>
+      <w:pPr>
+        <w:ind w:left="720" w:hanging="720"/>
+      </w:pPr>
+      <w:rPr>
+        <w:rFonts w:hint="default"/>
+      </w:rPr>
+    </w:lvl>
+    <w:lvl w:ilvl="1" w:tplc="04090019" w:tentative="1">
+      <w:start w:val="1"/>
+      <w:numFmt w:val="lowerLetter"/>
+      <w:lvlText w:val="%2."/>
+      <w:lvlJc w:val="left"/>
+      <w:pPr>
+        <w:ind w:left="1440" w:hanging="360"/>
+      </w:pPr>
+    </w:lvl>
+    <w:lvl w:ilvl="2" w:tplc="0409001B" w:tentative="1">
+      <w:start w:val="1"/>
+      <w:numFmt w:val="lowerRoman"/>
+      <w:lvlText w:val="%3."/>
+      <w:lvlJc w:val="right"/>
+      <w:pPr>
+        <w:ind w:left="2160" w:hanging="180"/>
+      </w:pPr>
+    </w:lvl>
+    <w:lvl w:ilvl="3" w:tplc="0409000F" w:tentative="1">
+      <w:start w:val="1"/>
+      <w:numFmt w:val="decimal"/>
+      <w:lvlText w:val="%4."/>
+      <w:lvlJc w:val="left"/>
+      <w:pPr>
+        <w:ind w:left="2880" w:hanging="360"/>
+      </w:pPr>
+    </w:lvl>
+    <w:lvl w:ilvl="4" w:tplc="04090019" w:tentative="1">
+      <w:start w:val="1"/>
+      <w:numFmt w:val="lowerLetter"/>
+      <w:lvlText w:val="%5."/>
+      <w:lvlJc w:val="left"/>
+      <w:pPr>
+        <w:ind w:left="3600" w:hanging="360"/>
+      </w:pPr>
+    </w:lvl>
+    <w:lvl w:ilvl="5" w:tplc="0409001B" w:tentative="1">
+      <w:start w:val="1"/>
+      <w:numFmt w:val="lowerRoman"/>
+      <w:lvlText w:val="%6."/>
+      <w:lvlJc w:val="right"/>
+      <w:pPr>
+        <w:ind w:left="4320" w:hanging="180"/>
+      </w:pPr>
+    </w:lvl>
+    <w:lvl w:ilvl="6" w:tplc="0409000F" w:tentative="1">
+      <w:start w:val="1"/>
+      <w:numFmt w:val="decimal"/>
+      <w:lvlText w:val="%7."/>
+      <w:lvlJc w:val="left"/>
+      <w:pPr>
+        <w:ind w:left="5040" w:hanging="360"/>
+      </w:pPr>
+    </w:lvl>
+    <w:lvl w:ilvl="7" w:tplc="04090019" w:tentative="1">
+      <w:start w:val="1"/>
+      <w:numFmt w:val="lowerLetter"/>
+      <w:lvlText w:val="%8."/>
+      <w:lvlJc w:val="left"/>
+      <w:pPr>
+        <w:ind w:left="5760" w:hanging="360"/>
+      </w:pPr>
+    </w:lvl>
+    <w:lvl w:ilvl="8" w:tplc="0409001B" w:tentative="1">
+      <w:start w:val="1"/>
+      <w:numFmt w:val="lowerRoman"/>
+      <w:lvlText w:val="%9."/>
+      <w:lvlJc w:val="right"/>
+      <w:pPr>
+        <w:ind w:left="6480" w:hanging="180"/>
+      </w:pPr>
+    </w:lvl>
+  </w:abstractNum>
+  <w:abstractNum w:abstractNumId="3" w15:restartNumberingAfterBreak="0">
+    <w:nsid w:val="19405AC0"/>
+    <w:multiLevelType w:val="hybridMultilevel"/>
+    <w:tmpl w:val="A432979C"/>
+    <w:lvl w:ilvl="0" w:tplc="0409000F">
+      <w:start w:val="1"/>
+      <w:numFmt w:val="decimal"/>
+      <w:lvlText w:val="%1."/>
+      <w:lvlJc w:val="left"/>
+      <w:pPr>
+        <w:ind w:left="720" w:hanging="360"/>
+      </w:pPr>
+    </w:lvl>
+    <w:lvl w:ilvl="1" w:tplc="04090019" w:tentative="1">
+      <w:start w:val="1"/>
+      <w:numFmt w:val="lowerLetter"/>
+      <w:lvlText w:val="%2."/>
+      <w:lvlJc w:val="left"/>
+      <w:pPr>
+        <w:ind w:left="1440" w:hanging="360"/>
+      </w:pPr>
+    </w:lvl>
+    <w:lvl w:ilvl="2" w:tplc="0409001B" w:tentative="1">
+      <w:start w:val="1"/>
+      <w:numFmt w:val="lowerRoman"/>
+      <w:lvlText w:val="%3."/>
+      <w:lvlJc w:val="right"/>
+      <w:pPr>
+        <w:ind w:left="2160" w:hanging="180"/>
+      </w:pPr>
+    </w:lvl>
+    <w:lvl w:ilvl="3" w:tplc="0409000F" w:tentative="1">
+      <w:start w:val="1"/>
+      <w:numFmt w:val="decimal"/>
+      <w:lvlText w:val="%4."/>
+      <w:lvlJc w:val="left"/>
+      <w:pPr>
+        <w:ind w:left="2880" w:hanging="360"/>
+      </w:pPr>
+    </w:lvl>
+    <w:lvl w:ilvl="4" w:tplc="04090019" w:tentative="1">
+      <w:start w:val="1"/>
+      <w:numFmt w:val="lowerLetter"/>
+      <w:lvlText w:val="%5."/>
+      <w:lvlJc w:val="left"/>
+      <w:pPr>
+        <w:ind w:left="3600" w:hanging="360"/>
+      </w:pPr>
+    </w:lvl>
+    <w:lvl w:ilvl="5" w:tplc="0409001B" w:tentative="1">
+      <w:start w:val="1"/>
+      <w:numFmt w:val="lowerRoman"/>
+      <w:lvlText w:val="%6."/>
+      <w:lvlJc w:val="right"/>
+      <w:pPr>
+        <w:ind w:left="4320" w:hanging="180"/>
+      </w:pPr>
+    </w:lvl>
+    <w:lvl w:ilvl="6" w:tplc="0409000F" w:tentative="1">
+      <w:start w:val="1"/>
+      <w:numFmt w:val="decimal"/>
+      <w:lvlText w:val="%7."/>
+      <w:lvlJc w:val="left"/>
+      <w:pPr>
+        <w:ind w:left="5040" w:hanging="360"/>
+      </w:pPr>
+    </w:lvl>
+    <w:lvl w:ilvl="7" w:tplc="04090019" w:tentative="1">
+      <w:start w:val="1"/>
+      <w:numFmt w:val="lowerLetter"/>
+      <w:lvlText w:val="%8."/>
+      <w:lvlJc w:val="left"/>
+      <w:pPr>
+        <w:ind w:left="5760" w:hanging="360"/>
+      </w:pPr>
+    </w:lvl>
+    <w:lvl w:ilvl="8" w:tplc="0409001B" w:tentative="1">
+      <w:start w:val="1"/>
+      <w:numFmt w:val="lowerRoman"/>
+      <w:lvlText w:val="%9."/>
+      <w:lvlJc w:val="right"/>
+      <w:pPr>
+        <w:ind w:left="6480" w:hanging="180"/>
+      </w:pPr>
+    </w:lvl>
+  </w:abstractNum>
+  <w:abstractNum w:abstractNumId="4" w15:restartNumberingAfterBreak="0">
+    <w:nsid w:val="1AC408C5"/>
+    <w:multiLevelType w:val="hybridMultilevel"/>
+    <w:tmpl w:val="61F0CC98"/>
+    <w:lvl w:ilvl="0" w:tplc="0409000F">
+      <w:start w:val="1"/>
+      <w:numFmt w:val="decimal"/>
+      <w:lvlText w:val="%1."/>
+      <w:lvlJc w:val="left"/>
+      <w:pPr>
+        <w:ind w:left="720" w:hanging="360"/>
+      </w:pPr>
+    </w:lvl>
+    <w:lvl w:ilvl="1" w:tplc="04090019" w:tentative="1">
+      <w:start w:val="1"/>
+      <w:numFmt w:val="lowerLetter"/>
+      <w:lvlText w:val="%2."/>
+      <w:lvlJc w:val="left"/>
+      <w:pPr>
+        <w:ind w:left="1440" w:hanging="360"/>
+      </w:pPr>
+    </w:lvl>
+    <w:lvl w:ilvl="2" w:tplc="0409001B" w:tentative="1">
+      <w:start w:val="1"/>
+      <w:numFmt w:val="lowerRoman"/>
+      <w:lvlText w:val="%3."/>
+      <w:lvlJc w:val="right"/>
+      <w:pPr>
+        <w:ind w:left="2160" w:hanging="180"/>
+      </w:pPr>
+    </w:lvl>
+    <w:lvl w:ilvl="3" w:tplc="0409000F" w:tentative="1">
+      <w:start w:val="1"/>
+      <w:numFmt w:val="decimal"/>
+      <w:lvlText w:val="%4."/>
+      <w:lvlJc w:val="left"/>
+      <w:pPr>
+        <w:ind w:left="2880" w:hanging="360"/>
+      </w:pPr>
+    </w:lvl>
+    <w:lvl w:ilvl="4" w:tplc="04090019" w:tentative="1">
+      <w:start w:val="1"/>
+      <w:numFmt w:val="lowerLetter"/>
+      <w:lvlText w:val="%5."/>
+      <w:lvlJc w:val="left"/>
+      <w:pPr>
+        <w:ind w:left="3600" w:hanging="360"/>
+      </w:pPr>
+    </w:lvl>
+    <w:lvl w:ilvl="5" w:tplc="0409001B" w:tentative="1">
+      <w:start w:val="1"/>
+      <w:numFmt w:val="lowerRoman"/>
+      <w:lvlText w:val="%6."/>
+      <w:lvlJc w:val="right"/>
+      <w:pPr>
+        <w:ind w:left="4320" w:hanging="180"/>
+      </w:pPr>
+    </w:lvl>
+    <w:lvl w:ilvl="6" w:tplc="0409000F" w:tentative="1">
+      <w:start w:val="1"/>
+      <w:numFmt w:val="decimal"/>
+      <w:lvlText w:val="%7."/>
+      <w:lvlJc w:val="left"/>
+      <w:pPr>
+        <w:ind w:left="5040" w:hanging="360"/>
+      </w:pPr>
+    </w:lvl>
+    <w:lvl w:ilvl="7" w:tplc="04090019" w:tentative="1">
+      <w:start w:val="1"/>
+      <w:numFmt w:val="lowerLetter"/>
+      <w:lvlText w:val="%8."/>
+      <w:lvlJc w:val="left"/>
+      <w:pPr>
+        <w:ind w:left="5760" w:hanging="360"/>
+      </w:pPr>
+    </w:lvl>
+    <w:lvl w:ilvl="8" w:tplc="0409001B" w:tentative="1">
+      <w:start w:val="1"/>
+      <w:numFmt w:val="lowerRoman"/>
+      <w:lvlText w:val="%9."/>
+      <w:lvlJc w:val="right"/>
+      <w:pPr>
+        <w:ind w:left="6480" w:hanging="180"/>
+      </w:pPr>
+    </w:lvl>
+  </w:abstractNum>
+  <w:abstractNum w:abstractNumId="5" w15:restartNumberingAfterBreak="0">
+    <w:nsid w:val="32494AB5"/>
+    <w:multiLevelType w:val="hybridMultilevel"/>
+    <w:tmpl w:val="7E809A06"/>
+    <w:lvl w:ilvl="0" w:tplc="0409000F">
+      <w:start w:val="1"/>
+      <w:numFmt w:val="decimal"/>
+      <w:lvlText w:val="%1."/>
+      <w:lvlJc w:val="left"/>
+      <w:pPr>
+        <w:ind w:left="720" w:hanging="360"/>
+      </w:pPr>
+    </w:lvl>
+    <w:lvl w:ilvl="1" w:tplc="04090019" w:tentative="1">
+      <w:start w:val="1"/>
+      <w:numFmt w:val="lowerLetter"/>
+      <w:lvlText w:val="%2."/>
+      <w:lvlJc w:val="left"/>
+      <w:pPr>
+        <w:ind w:left="1440" w:hanging="360"/>
+      </w:pPr>
+    </w:lvl>
+    <w:lvl w:ilvl="2" w:tplc="0409001B" w:tentative="1">
+      <w:start w:val="1"/>
+      <w:numFmt w:val="lowerRoman"/>
+      <w:lvlText w:val="%3."/>
+      <w:lvlJc w:val="right"/>
+      <w:pPr>
+        <w:ind w:left="2160" w:hanging="180"/>
+      </w:pPr>
+    </w:lvl>
+    <w:lvl w:ilvl="3" w:tplc="0409000F" w:tentative="1">
+      <w:start w:val="1"/>
+      <w:numFmt w:val="decimal"/>
+      <w:lvlText w:val="%4."/>
+      <w:lvlJc w:val="left"/>
+      <w:pPr>
+        <w:ind w:left="2880" w:hanging="360"/>
+      </w:pPr>
+    </w:lvl>
+    <w:lvl w:ilvl="4" w:tplc="04090019" w:tentative="1">
+      <w:start w:val="1"/>
+      <w:numFmt w:val="lowerLetter"/>
+      <w:lvlText w:val="%5."/>
+      <w:lvlJc w:val="left"/>
+      <w:pPr>
+        <w:ind w:left="3600" w:hanging="360"/>
+      </w:pPr>
+    </w:lvl>
+    <w:lvl w:ilvl="5" w:tplc="0409001B" w:tentative="1">
+      <w:start w:val="1"/>
+      <w:numFmt w:val="lowerRoman"/>
+      <w:lvlText w:val="%6."/>
+      <w:lvlJc w:val="right"/>
+      <w:pPr>
+        <w:ind w:left="4320" w:hanging="180"/>
+      </w:pPr>
+    </w:lvl>
+    <w:lvl w:ilvl="6" w:tplc="0409000F" w:tentative="1">
+      <w:start w:val="1"/>
+      <w:numFmt w:val="decimal"/>
+      <w:lvlText w:val="%7."/>
+      <w:lvlJc w:val="left"/>
+      <w:pPr>
+        <w:ind w:left="5040" w:hanging="360"/>
+      </w:pPr>
+    </w:lvl>
+    <w:lvl w:ilvl="7" w:tplc="04090019" w:tentative="1">
+      <w:start w:val="1"/>
+      <w:numFmt w:val="lowerLetter"/>
+      <w:lvlText w:val="%8."/>
+      <w:lvlJc w:val="left"/>
+      <w:pPr>
+        <w:ind w:left="5760" w:hanging="360"/>
+      </w:pPr>
+    </w:lvl>
+    <w:lvl w:ilvl="8" w:tplc="0409001B" w:tentative="1">
+      <w:start w:val="1"/>
+      <w:numFmt w:val="lowerRoman"/>
+      <w:lvlText w:val="%9."/>
+      <w:lvlJc w:val="right"/>
+      <w:pPr>
+        <w:ind w:left="6480" w:hanging="180"/>
+      </w:pPr>
+    </w:lvl>
+  </w:abstractNum>
+  <w:abstractNum w:abstractNumId="6" w15:restartNumberingAfterBreak="0">
+    <w:nsid w:val="32DA1DC7"/>
+    <w:multiLevelType w:val="hybridMultilevel"/>
+    <w:tmpl w:val="3A7E82F4"/>
+    <w:lvl w:ilvl="0" w:tplc="0409000F">
+      <w:start w:val="1"/>
+      <w:numFmt w:val="decimal"/>
+      <w:lvlText w:val="%1."/>
+      <w:lvlJc w:val="left"/>
+      <w:pPr>
+        <w:ind w:left="720" w:hanging="360"/>
+      </w:pPr>
+    </w:lvl>
+    <w:lvl w:ilvl="1" w:tplc="04090019">
+      <w:start w:val="1"/>
+      <w:numFmt w:val="lowerLetter"/>
+      <w:lvlText w:val="%2."/>
+      <w:lvlJc w:val="left"/>
+      <w:pPr>
+        <w:ind w:left="1440" w:hanging="360"/>
+      </w:pPr>
+    </w:lvl>
+    <w:lvl w:ilvl="2" w:tplc="0409001B" w:tentative="1">
+      <w:start w:val="1"/>
+      <w:numFmt w:val="lowerRoman"/>
+      <w:lvlText w:val="%3."/>
+      <w:lvlJc w:val="right"/>
+      <w:pPr>
+        <w:ind w:left="2160" w:hanging="180"/>
+      </w:pPr>
+    </w:lvl>
+    <w:lvl w:ilvl="3" w:tplc="0409000F" w:tentative="1">
+      <w:start w:val="1"/>
+      <w:numFmt w:val="decimal"/>
+      <w:lvlText w:val="%4."/>
+      <w:lvlJc w:val="left"/>
+      <w:pPr>
+        <w:ind w:left="2880" w:hanging="360"/>
+      </w:pPr>
+    </w:lvl>
+    <w:lvl w:ilvl="4" w:tplc="04090019" w:tentative="1">
+      <w:start w:val="1"/>
+      <w:numFmt w:val="lowerLetter"/>
+      <w:lvlText w:val="%5."/>
+      <w:lvlJc w:val="left"/>
+      <w:pPr>
+        <w:ind w:left="3600" w:hanging="360"/>
+      </w:pPr>
+    </w:lvl>
+    <w:lvl w:ilvl="5" w:tplc="0409001B" w:tentative="1">
+      <w:start w:val="1"/>
+      <w:numFmt w:val="lowerRoman"/>
+      <w:lvlText w:val="%6."/>
+      <w:lvlJc w:val="right"/>
+      <w:pPr>
+        <w:ind w:left="4320" w:hanging="180"/>
+      </w:pPr>
+    </w:lvl>
+    <w:lvl w:ilvl="6" w:tplc="0409000F" w:tentative="1">
+      <w:start w:val="1"/>
+      <w:numFmt w:val="decimal"/>
+      <w:lvlText w:val="%7."/>
+      <w:lvlJc w:val="left"/>
+      <w:pPr>
+        <w:ind w:left="5040" w:hanging="360"/>
+      </w:pPr>
+    </w:lvl>
+    <w:lvl w:ilvl="7" w:tplc="04090019" w:tentative="1">
+      <w:start w:val="1"/>
+      <w:numFmt w:val="lowerLetter"/>
+      <w:lvlText w:val="%8."/>
+      <w:lvlJc w:val="left"/>
+      <w:pPr>
+        <w:ind w:left="5760" w:hanging="360"/>
+      </w:pPr>
+    </w:lvl>
+    <w:lvl w:ilvl="8" w:tplc="0409001B" w:tentative="1">
+      <w:start w:val="1"/>
+      <w:numFmt w:val="lowerRoman"/>
+      <w:lvlText w:val="%9."/>
+      <w:lvlJc w:val="right"/>
+      <w:pPr>
+        <w:ind w:left="6480" w:hanging="180"/>
+      </w:pPr>
+    </w:lvl>
+  </w:abstractNum>
+  <w:abstractNum w:abstractNumId="7" w15:restartNumberingAfterBreak="0">
     <w:nsid w:val="38DA3BA7"/>
     <w:multiLevelType w:val="hybridMultilevel"/>
     <w:tmpl w:val="7CB8309A"/>
@@ -1699,7 +2399,93 @@
       </w:pPr>
     </w:lvl>
   </w:abstractNum>
-  <w:abstractNum w:abstractNumId="2" w15:restartNumberingAfterBreak="0">
+  <w:abstractNum w:abstractNumId="8" w15:restartNumberingAfterBreak="0">
+    <w:nsid w:val="3A8B35CF"/>
+    <w:multiLevelType w:val="hybridMultilevel"/>
+    <w:tmpl w:val="E94463FA"/>
+    <w:lvl w:ilvl="0" w:tplc="04090017">
+      <w:start w:val="1"/>
+      <w:numFmt w:val="lowerLetter"/>
+      <w:lvlText w:val="%1)"/>
+      <w:lvlJc w:val="left"/>
+      <w:pPr>
+        <w:ind w:left="720" w:hanging="360"/>
+      </w:pPr>
+    </w:lvl>
+    <w:lvl w:ilvl="1" w:tplc="04090019" w:tentative="1">
+      <w:start w:val="1"/>
+      <w:numFmt w:val="lowerLetter"/>
+      <w:lvlText w:val="%2."/>
+      <w:lvlJc w:val="left"/>
+      <w:pPr>
+        <w:ind w:left="1440" w:hanging="360"/>
+      </w:pPr>
+    </w:lvl>
+    <w:lvl w:ilvl="2" w:tplc="0409001B" w:tentative="1">
+      <w:start w:val="1"/>
+      <w:numFmt w:val="lowerRoman"/>
+      <w:lvlText w:val="%3."/>
+      <w:lvlJc w:val="right"/>
+      <w:pPr>
+        <w:ind w:left="2160" w:hanging="180"/>
+      </w:pPr>
+    </w:lvl>
+    <w:lvl w:ilvl="3" w:tplc="0409000F" w:tentative="1">
+      <w:start w:val="1"/>
+      <w:numFmt w:val="decimal"/>
+      <w:lvlText w:val="%4."/>
+      <w:lvlJc w:val="left"/>
+      <w:pPr>
+        <w:ind w:left="2880" w:hanging="360"/>
+      </w:pPr>
+    </w:lvl>
+    <w:lvl w:ilvl="4" w:tplc="04090019" w:tentative="1">
+      <w:start w:val="1"/>
+      <w:numFmt w:val="lowerLetter"/>
+      <w:lvlText w:val="%5."/>
+      <w:lvlJc w:val="left"/>
+      <w:pPr>
+        <w:ind w:left="3600" w:hanging="360"/>
+      </w:pPr>
+    </w:lvl>
+    <w:lvl w:ilvl="5" w:tplc="0409001B" w:tentative="1">
+      <w:start w:val="1"/>
+      <w:numFmt w:val="lowerRoman"/>
+      <w:lvlText w:val="%6."/>
+      <w:lvlJc w:val="right"/>
+      <w:pPr>
+        <w:ind w:left="4320" w:hanging="180"/>
+      </w:pPr>
+    </w:lvl>
+    <w:lvl w:ilvl="6" w:tplc="0409000F" w:tentative="1">
+      <w:start w:val="1"/>
+      <w:numFmt w:val="decimal"/>
+      <w:lvlText w:val="%7."/>
+      <w:lvlJc w:val="left"/>
+      <w:pPr>
+        <w:ind w:left="5040" w:hanging="360"/>
+      </w:pPr>
+    </w:lvl>
+    <w:lvl w:ilvl="7" w:tplc="04090019" w:tentative="1">
+      <w:start w:val="1"/>
+      <w:numFmt w:val="lowerLetter"/>
+      <w:lvlText w:val="%8."/>
+      <w:lvlJc w:val="left"/>
+      <w:pPr>
+        <w:ind w:left="5760" w:hanging="360"/>
+      </w:pPr>
+    </w:lvl>
+    <w:lvl w:ilvl="8" w:tplc="0409001B" w:tentative="1">
+      <w:start w:val="1"/>
+      <w:numFmt w:val="lowerRoman"/>
+      <w:lvlText w:val="%9."/>
+      <w:lvlJc w:val="right"/>
+      <w:pPr>
+        <w:ind w:left="6480" w:hanging="180"/>
+      </w:pPr>
+    </w:lvl>
+  </w:abstractNum>
+  <w:abstractNum w:abstractNumId="9" w15:restartNumberingAfterBreak="0">
     <w:nsid w:val="3ED240DC"/>
     <w:multiLevelType w:val="hybridMultilevel"/>
     <w:tmpl w:val="DE54E2E4"/>
@@ -1812,7 +2598,7 @@
       </w:rPr>
     </w:lvl>
   </w:abstractNum>
-  <w:abstractNum w:abstractNumId="3" w15:restartNumberingAfterBreak="0">
+  <w:abstractNum w:abstractNumId="10" w15:restartNumberingAfterBreak="0">
     <w:nsid w:val="479E2E89"/>
     <w:multiLevelType w:val="hybridMultilevel"/>
     <w:tmpl w:val="E23A4B74"/>
@@ -1952,7 +2738,7 @@
       </w:rPr>
     </w:lvl>
   </w:abstractNum>
-  <w:abstractNum w:abstractNumId="4" w15:restartNumberingAfterBreak="0">
+  <w:abstractNum w:abstractNumId="11" w15:restartNumberingAfterBreak="0">
     <w:nsid w:val="48C16854"/>
     <w:multiLevelType w:val="hybridMultilevel"/>
     <w:tmpl w:val="32149778"/>
@@ -2091,7 +2877,93 @@
       </w:rPr>
     </w:lvl>
   </w:abstractNum>
-  <w:abstractNum w:abstractNumId="5" w15:restartNumberingAfterBreak="0">
+  <w:abstractNum w:abstractNumId="12" w15:restartNumberingAfterBreak="0">
+    <w:nsid w:val="60A02389"/>
+    <w:multiLevelType w:val="hybridMultilevel"/>
+    <w:tmpl w:val="D2081C56"/>
+    <w:lvl w:ilvl="0" w:tplc="0409000F">
+      <w:start w:val="1"/>
+      <w:numFmt w:val="decimal"/>
+      <w:lvlText w:val="%1."/>
+      <w:lvlJc w:val="left"/>
+      <w:pPr>
+        <w:ind w:left="720" w:hanging="360"/>
+      </w:pPr>
+    </w:lvl>
+    <w:lvl w:ilvl="1" w:tplc="04090019" w:tentative="1">
+      <w:start w:val="1"/>
+      <w:numFmt w:val="lowerLetter"/>
+      <w:lvlText w:val="%2."/>
+      <w:lvlJc w:val="left"/>
+      <w:pPr>
+        <w:ind w:left="1440" w:hanging="360"/>
+      </w:pPr>
+    </w:lvl>
+    <w:lvl w:ilvl="2" w:tplc="0409001B" w:tentative="1">
+      <w:start w:val="1"/>
+      <w:numFmt w:val="lowerRoman"/>
+      <w:lvlText w:val="%3."/>
+      <w:lvlJc w:val="right"/>
+      <w:pPr>
+        <w:ind w:left="2160" w:hanging="180"/>
+      </w:pPr>
+    </w:lvl>
+    <w:lvl w:ilvl="3" w:tplc="0409000F" w:tentative="1">
+      <w:start w:val="1"/>
+      <w:numFmt w:val="decimal"/>
+      <w:lvlText w:val="%4."/>
+      <w:lvlJc w:val="left"/>
+      <w:pPr>
+        <w:ind w:left="2880" w:hanging="360"/>
+      </w:pPr>
+    </w:lvl>
+    <w:lvl w:ilvl="4" w:tplc="04090019" w:tentative="1">
+      <w:start w:val="1"/>
+      <w:numFmt w:val="lowerLetter"/>
+      <w:lvlText w:val="%5."/>
+      <w:lvlJc w:val="left"/>
+      <w:pPr>
+        <w:ind w:left="3600" w:hanging="360"/>
+      </w:pPr>
+    </w:lvl>
+    <w:lvl w:ilvl="5" w:tplc="0409001B" w:tentative="1">
+      <w:start w:val="1"/>
+      <w:numFmt w:val="lowerRoman"/>
+      <w:lvlText w:val="%6."/>
+      <w:lvlJc w:val="right"/>
+      <w:pPr>
+        <w:ind w:left="4320" w:hanging="180"/>
+      </w:pPr>
+    </w:lvl>
+    <w:lvl w:ilvl="6" w:tplc="0409000F" w:tentative="1">
+      <w:start w:val="1"/>
+      <w:numFmt w:val="decimal"/>
+      <w:lvlText w:val="%7."/>
+      <w:lvlJc w:val="left"/>
+      <w:pPr>
+        <w:ind w:left="5040" w:hanging="360"/>
+      </w:pPr>
+    </w:lvl>
+    <w:lvl w:ilvl="7" w:tplc="04090019" w:tentative="1">
+      <w:start w:val="1"/>
+      <w:numFmt w:val="lowerLetter"/>
+      <w:lvlText w:val="%8."/>
+      <w:lvlJc w:val="left"/>
+      <w:pPr>
+        <w:ind w:left="5760" w:hanging="360"/>
+      </w:pPr>
+    </w:lvl>
+    <w:lvl w:ilvl="8" w:tplc="0409001B" w:tentative="1">
+      <w:start w:val="1"/>
+      <w:numFmt w:val="lowerRoman"/>
+      <w:lvlText w:val="%9."/>
+      <w:lvlJc w:val="right"/>
+      <w:pPr>
+        <w:ind w:left="6480" w:hanging="180"/>
+      </w:pPr>
+    </w:lvl>
+  </w:abstractNum>
+  <w:abstractNum w:abstractNumId="13" w15:restartNumberingAfterBreak="0">
     <w:nsid w:val="6FE97D7B"/>
     <w:multiLevelType w:val="hybridMultilevel"/>
     <w:tmpl w:val="63287F14"/>
@@ -2205,22 +3077,46 @@
     </w:lvl>
   </w:abstractNum>
   <w:num w:numId="1">
-    <w:abstractNumId w:val="3"/>
+    <w:abstractNumId w:val="10"/>
   </w:num>
   <w:num w:numId="2">
-    <w:abstractNumId w:val="1"/>
+    <w:abstractNumId w:val="7"/>
   </w:num>
   <w:num w:numId="3">
-    <w:abstractNumId w:val="4"/>
+    <w:abstractNumId w:val="11"/>
   </w:num>
   <w:num w:numId="4">
-    <w:abstractNumId w:val="5"/>
+    <w:abstractNumId w:val="13"/>
   </w:num>
   <w:num w:numId="5">
-    <w:abstractNumId w:val="2"/>
+    <w:abstractNumId w:val="9"/>
   </w:num>
   <w:num w:numId="6">
     <w:abstractNumId w:val="0"/>
+  </w:num>
+  <w:num w:numId="7">
+    <w:abstractNumId w:val="2"/>
+  </w:num>
+  <w:num w:numId="8">
+    <w:abstractNumId w:val="1"/>
+  </w:num>
+  <w:num w:numId="9">
+    <w:abstractNumId w:val="6"/>
+  </w:num>
+  <w:num w:numId="10">
+    <w:abstractNumId w:val="3"/>
+  </w:num>
+  <w:num w:numId="11">
+    <w:abstractNumId w:val="12"/>
+  </w:num>
+  <w:num w:numId="12">
+    <w:abstractNumId w:val="8"/>
+  </w:num>
+  <w:num w:numId="13">
+    <w:abstractNumId w:val="4"/>
+  </w:num>
+  <w:num w:numId="14">
+    <w:abstractNumId w:val="5"/>
   </w:num>
 </w:numbering>
 </file>

</xml_diff>